<commit_message>
Create a main file to execcute all the program
See: #25
</commit_message>
<xml_diff>
--- a/docs_changed/GaN_North_2022_ActivityGuide_Leo/GaN_2022_ActivityGuide_Leo_Catalan.docx
+++ b/docs_changed/GaN_North_2022_ActivityGuide_Leo/GaN_2022_ActivityGuide_Leo_Catalan.docx
@@ -159,7 +159,7 @@
         <w:rPr>
           <w:rStyle w:val="GaNStyle"/>
         </w:rPr>
-        <w:t>Dates de la campanya 2022 en què usem la  constel·lació de Leo 14-23 d'abril, 14-23 de maig</w:t>
+        <w:t>Dates de la campanya 2022 en què usem la  Constel·lació de Leo 14-23 d'abril, 14-23 de maig</w:t>
       </w:r>
     </w:p>
     <w:p>
@@ -178,7 +178,7 @@
         <w:rPr>
           <w:rStyle w:val="GaNParagraph"/>
         </w:rPr>
-        <w:t>Esteu participant en una campanya mundial per observar i anotar la brillantor de les estrelles més febles que es poden veure, com a mitjà per mesurar la contaminació lumínica en un lloc determinat. Localitzant i observant la  constel·lació de Leo a la nit i comparant la brillantor de les estrelles del cel amb la brillantor que indiquen els mapes, gent de tot el món aprendran com els llums de la seva zona contribueixen a augmentar la contaminació lumínica. Les vostres aportacions a la base de dades activa faran palesa la visibilitat del cel nocturn.</w:t>
+        <w:t>Esteu participant en una campanya mundial per observar i anotar la brillantor de les estrelles més febles que es poden veure, com a mitjà per mesurar la contaminació lumínica en un lloc determinat. Localitzant i observant la  Constel·lació de Leo a la nit i comparant la brillantor de les estrelles del cel amb la brillantor que indiquen els mapes, gent de tot el món aprendran com els llums de la seva zona contribueixen a augmentar la contaminació lumínica. Les vostres aportacions a la base de dades activa faran palesa la visibilitat del cel nocturn.</w:t>
       </w:r>
     </w:p>
     <w:p>
@@ -2284,7 +2284,7 @@
         <w:rPr>
           <w:rStyle w:val="GaNStyle"/>
         </w:rPr>
-        <w:t>Dates de la campanya 2022 en què usem la  constel·lació de Leo 14-23 d'abril, 14-23 de maig</w:t>
+        <w:t>Dates de la campanya 2022 en què usem la  Constel·lació de Leo 14-23 d'abril, 14-23 de maig</w:t>
       </w:r>
     </w:p>
     <w:p>
@@ -3131,7 +3131,7 @@
         <w:rPr>
           <w:rStyle w:val="GaNStyle"/>
         </w:rPr>
-        <w:t>Dates de la campanya 2022 en què usem la  constel·lació de Leo 14-23 d'abril, 14-23 de maig</w:t>
+        <w:t>Dates de la campanya 2022 en què usem la  Constel·lació de Leo 14-23 d'abril, 14-23 de maig</w:t>
       </w:r>
     </w:p>
     <w:p>
@@ -3917,7 +3917,7 @@
         <w:rPr>
           <w:rStyle w:val="GaNStyle"/>
         </w:rPr>
-        <w:t>Dates de la campanya 2022 en què usem la  constel·lació de Leo 14-23 d'abril, 14-23 de maig</w:t>
+        <w:t>Dates de la campanya 2022 en què usem la  Constel·lació de Leo 14-23 d'abril, 14-23 de maig</w:t>
       </w:r>
     </w:p>
     <w:p>

</xml_diff>